<commit_message>
versión 2.0 de la pagina web
</commit_message>
<xml_diff>
--- a/docs/Desarrollo del proyecto/Integradora.docx
+++ b/docs/Desarrollo del proyecto/Integradora.docx
@@ -13,12 +13,73 @@
           <w:szCs w:val="24"/>
         </w:rPr>
       </w:pPr>
+    </w:p>
+    <w:p>
+      <w:pPr>
+        <w:spacing w:line="276" w:lineRule="auto"/>
+        <w:jc w:val="both"/>
+        <w:rPr>
+          <w:rFonts w:ascii="Century Gothic" w:hAnsi="Century Gothic" w:cs="Arial"/>
+          <w:b/>
+          <w:sz w:val="24"/>
+          <w:szCs w:val="24"/>
+        </w:rPr>
+      </w:pPr>
+    </w:p>
+    <w:p>
+      <w:pPr>
+        <w:spacing w:line="276" w:lineRule="auto"/>
+        <w:jc w:val="both"/>
+        <w:rPr>
+          <w:rFonts w:ascii="Century Gothic" w:hAnsi="Century Gothic" w:cs="Arial"/>
+          <w:b/>
+          <w:sz w:val="24"/>
+          <w:szCs w:val="24"/>
+        </w:rPr>
+      </w:pPr>
+    </w:p>
+    <w:p>
+      <w:pPr>
+        <w:spacing w:line="276" w:lineRule="auto"/>
+        <w:jc w:val="both"/>
+        <w:rPr>
+          <w:rFonts w:ascii="Century Gothic" w:hAnsi="Century Gothic" w:cs="Arial"/>
+          <w:b/>
+          <w:sz w:val="24"/>
+          <w:szCs w:val="24"/>
+        </w:rPr>
+      </w:pPr>
+    </w:p>
+    <w:p>
+      <w:pPr>
+        <w:spacing w:line="276" w:lineRule="auto"/>
+        <w:jc w:val="both"/>
+        <w:rPr>
+          <w:rFonts w:ascii="Century Gothic" w:hAnsi="Century Gothic" w:cs="Arial"/>
+          <w:b/>
+          <w:sz w:val="24"/>
+          <w:szCs w:val="24"/>
+        </w:rPr>
+      </w:pPr>
+    </w:p>
+    <w:p>
+      <w:pPr>
+        <w:spacing w:line="276" w:lineRule="auto"/>
+        <w:jc w:val="both"/>
+        <w:rPr>
+          <w:rFonts w:ascii="Century Gothic" w:hAnsi="Century Gothic" w:cs="Arial"/>
+          <w:b/>
+          <w:sz w:val="24"/>
+          <w:szCs w:val="24"/>
+        </w:rPr>
+      </w:pPr>
       <w:r>
         <w:rPr>
           <w:rFonts w:ascii="Century Gothic" w:hAnsi="Century Gothic"/>
           <w:noProof/>
           <w:lang w:eastAsia="es-MX"/>
         </w:rPr>
+        <w:lastRenderedPageBreak/>
         <w:drawing>
           <wp:anchor distT="0" distB="0" distL="114300" distR="114300" simplePos="0" relativeHeight="251658240" behindDoc="0" locked="0" layoutInCell="1" allowOverlap="1">
             <wp:simplePos x="1085850" y="895350"/>
@@ -94,23 +155,220 @@
     </w:p>
     <w:p>
       <w:pPr>
+        <w:pStyle w:val="Ttulo1"/>
+      </w:pPr>
+      <w:r>
+        <w:lastRenderedPageBreak/>
+        <w:t>Introducción.</w:t>
+      </w:r>
+    </w:p>
+    <w:p>
+      <w:pPr>
+        <w:jc w:val="both"/>
+        <w:rPr>
+          <w:rFonts w:ascii="Century Gothic" w:hAnsi="Century Gothic"/>
+          <w:sz w:val="24"/>
+        </w:rPr>
+      </w:pPr>
+      <w:r>
+        <w:rPr>
+          <w:rFonts w:ascii="Century Gothic" w:hAnsi="Century Gothic"/>
+          <w:sz w:val="24"/>
+        </w:rPr>
+        <w:t xml:space="preserve">A lo largo de la historia, el ser humano ha tenido que ingeniárselas para encontrar soluciones a los diferentes problemas que </w:t>
+      </w:r>
+      <w:r>
+        <w:rPr>
+          <w:rFonts w:ascii="Century Gothic" w:hAnsi="Century Gothic"/>
+          <w:sz w:val="24"/>
+        </w:rPr>
+        <w:t xml:space="preserve">le han ido surgiendo y de esta forma, satisfacer sus necesidades. </w:t>
+      </w:r>
+      <w:bookmarkStart w:id="0" w:name="_GoBack"/>
+      <w:bookmarkEnd w:id="0"/>
+    </w:p>
+    <w:p>
+      <w:pPr>
+        <w:jc w:val="both"/>
+        <w:rPr>
+          <w:rFonts w:ascii="Century Gothic" w:hAnsi="Century Gothic"/>
+          <w:sz w:val="24"/>
+        </w:rPr>
+      </w:pPr>
+      <w:r>
+        <w:rPr>
+          <w:rFonts w:ascii="Century Gothic" w:hAnsi="Century Gothic"/>
+          <w:sz w:val="24"/>
+        </w:rPr>
+        <w:t>Hoy en día la tecnología nos ha abierto una puerta a un mundo lleno de posibilidades, donde las empresas hacen uso de ella para perfeccionar sus procesos. Gracias a las tecnologías de la información, se han podido desarrollar estrategias y sistemas que permiten la reducción de tiempo y dinero al llevar a cabo actividades empresariales.</w:t>
+      </w:r>
+    </w:p>
+    <w:p>
+      <w:pPr>
+        <w:jc w:val="both"/>
+        <w:rPr>
+          <w:rFonts w:ascii="Century Gothic" w:hAnsi="Century Gothic"/>
+          <w:sz w:val="24"/>
+        </w:rPr>
+      </w:pPr>
+      <w:r>
+        <w:rPr>
+          <w:rFonts w:ascii="Century Gothic" w:hAnsi="Century Gothic"/>
+          <w:sz w:val="24"/>
+        </w:rPr>
+        <w:t xml:space="preserve">Con este proyecto, se buscó que la microempresa StorePhone Doctor pueda ofrecer un </w:t>
+      </w:r>
+      <w:r>
+        <w:rPr>
+          <w:rFonts w:ascii="Century Gothic" w:hAnsi="Century Gothic"/>
+          <w:sz w:val="24"/>
+        </w:rPr>
+        <w:t>servicio de calidad haciendo uso de un sistema informático que optimice procesos como ventas y el control de inventario.</w:t>
+      </w:r>
+    </w:p>
+    <w:p>
+      <w:pPr>
+        <w:jc w:val="both"/>
+        <w:rPr>
+          <w:rFonts w:ascii="Century Gothic" w:hAnsi="Century Gothic"/>
+          <w:sz w:val="24"/>
+        </w:rPr>
+      </w:pPr>
+      <w:r>
+        <w:rPr>
+          <w:rFonts w:ascii="Century Gothic" w:hAnsi="Century Gothic"/>
+          <w:sz w:val="24"/>
+        </w:rPr>
+        <w:t xml:space="preserve">En este documento, se podrá encontrar toda la información relacionada a la propuesta de solución planteada y desarrollada para la microempresa. </w:t>
+      </w:r>
+    </w:p>
+    <w:p>
+      <w:pPr>
+        <w:jc w:val="both"/>
+        <w:rPr>
+          <w:rFonts w:ascii="Century Gothic" w:hAnsi="Century Gothic"/>
+          <w:sz w:val="24"/>
+        </w:rPr>
+      </w:pPr>
+      <w:r>
+        <w:rPr>
+          <w:rFonts w:ascii="Century Gothic" w:hAnsi="Century Gothic"/>
+          <w:sz w:val="24"/>
+        </w:rPr>
+        <w:t xml:space="preserve">En primera instancia, se presenta la situación actual de la organización. Los métodos </w:t>
+      </w:r>
+      <w:r>
+        <w:rPr>
+          <w:rFonts w:ascii="Century Gothic" w:hAnsi="Century Gothic"/>
+          <w:sz w:val="24"/>
+        </w:rPr>
+        <w:t>que se utilizan y un análisis general de la problemática que se encontró.</w:t>
+      </w:r>
+    </w:p>
+    <w:p>
+      <w:pPr>
+        <w:jc w:val="both"/>
+        <w:rPr>
+          <w:rFonts w:ascii="Century Gothic" w:hAnsi="Century Gothic"/>
+          <w:sz w:val="24"/>
+        </w:rPr>
+      </w:pPr>
+      <w:r>
+        <w:rPr>
+          <w:rFonts w:ascii="Century Gothic" w:hAnsi="Century Gothic"/>
+          <w:sz w:val="24"/>
+        </w:rPr>
+        <w:t>También</w:t>
+      </w:r>
+      <w:r>
+        <w:rPr>
+          <w:rFonts w:ascii="Century Gothic" w:hAnsi="Century Gothic"/>
+          <w:sz w:val="24"/>
+        </w:rPr>
+        <w:t xml:space="preserve"> podremos encontrar objetivos, metas y un cronograma de actividades que fueron planteadas para el desarrollo del proyecto.</w:t>
+      </w:r>
+    </w:p>
+    <w:p>
+      <w:pPr>
+        <w:jc w:val="both"/>
+        <w:rPr>
+          <w:rFonts w:ascii="Century Gothic" w:hAnsi="Century Gothic"/>
+          <w:sz w:val="24"/>
+        </w:rPr>
+      </w:pPr>
+      <w:r>
+        <w:rPr>
+          <w:rFonts w:ascii="Century Gothic" w:hAnsi="Century Gothic"/>
+          <w:sz w:val="24"/>
+        </w:rPr>
+        <w:t>Finalmente, tenemos el diseño del proyecto que incluye modelos de la base de datos, diccionario de datos, etc.</w:t>
+      </w:r>
+    </w:p>
+    <w:p>
+      <w:pPr>
+        <w:pStyle w:val="Ttulo1"/>
+      </w:pPr>
+      <w:r>
+        <w:t>Antecedentes</w:t>
+      </w:r>
+    </w:p>
+    <w:p>
+      <w:pPr>
         <w:spacing w:line="276" w:lineRule="auto"/>
         <w:jc w:val="both"/>
         <w:rPr>
           <w:rFonts w:ascii="Century Gothic" w:hAnsi="Century Gothic" w:cs="Arial"/>
-          <w:sz w:val="32"/>
+          <w:sz w:val="24"/>
           <w:szCs w:val="24"/>
         </w:rPr>
       </w:pPr>
       <w:r>
         <w:rPr>
           <w:rFonts w:ascii="Century Gothic" w:hAnsi="Century Gothic" w:cs="Arial"/>
-          <w:b/>
-          <w:sz w:val="32"/>
+          <w:sz w:val="24"/>
           <w:szCs w:val="24"/>
         </w:rPr>
-        <w:lastRenderedPageBreak/>
-        <w:t>Antecedentes</w:t>
+        <w:t>La Microempresa</w:t>
+      </w:r>
+      <w:r>
+        <w:rPr>
+          <w:rFonts w:ascii="Century Gothic" w:hAnsi="Century Gothic" w:cs="Arial"/>
+          <w:sz w:val="24"/>
+          <w:szCs w:val="24"/>
+        </w:rPr>
+        <w:t xml:space="preserve"> StorePhone Doctor (antes </w:t>
+      </w:r>
+      <w:r>
+        <w:rPr>
+          <w:rFonts w:ascii="Century Gothic" w:hAnsi="Century Gothic" w:cs="Arial"/>
+          <w:sz w:val="24"/>
+          <w:szCs w:val="24"/>
+        </w:rPr>
+        <w:t>IPhone</w:t>
+      </w:r>
+      <w:r>
+        <w:rPr>
+          <w:rFonts w:ascii="Century Gothic" w:hAnsi="Century Gothic" w:cs="Arial"/>
+          <w:sz w:val="24"/>
+          <w:szCs w:val="24"/>
+        </w:rPr>
+        <w:t xml:space="preserve"> Doctor</w:t>
+      </w:r>
+      <w:r>
+        <w:rPr>
+          <w:rFonts w:ascii="Century Gothic" w:hAnsi="Century Gothic" w:cs="Arial"/>
+          <w:sz w:val="24"/>
+          <w:szCs w:val="24"/>
+        </w:rPr>
+        <w:t>)</w:t>
+      </w:r>
+      <w:r>
+        <w:rPr>
+          <w:rFonts w:ascii="Century Gothic" w:hAnsi="Century Gothic" w:cs="Arial"/>
+          <w:sz w:val="24"/>
+          <w:szCs w:val="24"/>
+        </w:rPr>
+        <w:t>, ubicada en Pasaje Catedral “Fayuka” local #69 Colonia Centro en el municipio de Tulancingo de Bravo Hidalgo, pertenece a la unión de comerciantes Emiliano Zapata.</w:t>
       </w:r>
     </w:p>
     <w:p>
@@ -129,7 +387,7 @@
           <w:sz w:val="24"/>
           <w:szCs w:val="24"/>
         </w:rPr>
-        <w:t>La Microempresa</w:t>
+        <w:t>El 12 de mayo de 2010 fue cuando el negocio abrió sus puertas por primera vez</w:t>
       </w:r>
       <w:r>
         <w:rPr>
@@ -137,7 +395,7 @@
           <w:sz w:val="24"/>
           <w:szCs w:val="24"/>
         </w:rPr>
-        <w:t xml:space="preserve"> StorePhone Doctor (antes </w:t>
+        <w:t xml:space="preserve"> por el C. Aldo de Jesús Acevedo y su esposa María de los Ángeles </w:t>
       </w:r>
       <w:r>
         <w:rPr>
@@ -145,7 +403,7 @@
           <w:sz w:val="24"/>
           <w:szCs w:val="24"/>
         </w:rPr>
-        <w:t>IPhone</w:t>
+        <w:t>Rodríguez</w:t>
       </w:r>
       <w:r>
         <w:rPr>
@@ -153,7 +411,7 @@
           <w:sz w:val="24"/>
           <w:szCs w:val="24"/>
         </w:rPr>
-        <w:t xml:space="preserve"> Doctor</w:t>
+        <w:t xml:space="preserve"> Romero, pero en el transcurso de febrero de 2012 el negocio cambio de establecimiento a la dirección actual</w:t>
       </w:r>
       <w:r>
         <w:rPr>
@@ -161,7 +419,7 @@
           <w:sz w:val="24"/>
           <w:szCs w:val="24"/>
         </w:rPr>
-        <w:t>)</w:t>
+        <w:t xml:space="preserve">, hasta el día de </w:t>
       </w:r>
       <w:r>
         <w:rPr>
@@ -169,115 +427,34 @@
           <w:sz w:val="24"/>
           <w:szCs w:val="24"/>
         </w:rPr>
-        <w:t>, ubicada en Pasaje Catedral “Fayuka” local #69 Colonia Centro en el municipio de Tulancingo de Bravo Hidalgo, pertenece a la unión de comerciantes Emiliano Zapata.</w:t>
+        <w:t>hoy</w:t>
+      </w:r>
+      <w:r>
+        <w:rPr>
+          <w:rFonts w:ascii="Century Gothic" w:hAnsi="Century Gothic" w:cs="Arial"/>
+          <w:sz w:val="24"/>
+          <w:szCs w:val="24"/>
+        </w:rPr>
+        <w:t xml:space="preserve"> el establecimiento lleva 8 años en función.</w:t>
       </w:r>
     </w:p>
     <w:p>
       <w:pPr>
-        <w:spacing w:line="276" w:lineRule="auto"/>
-        <w:jc w:val="both"/>
-        <w:rPr>
-          <w:rFonts w:ascii="Century Gothic" w:hAnsi="Century Gothic" w:cs="Arial"/>
-          <w:sz w:val="24"/>
-          <w:szCs w:val="24"/>
-        </w:rPr>
-      </w:pPr>
-      <w:r>
-        <w:rPr>
-          <w:rFonts w:ascii="Century Gothic" w:hAnsi="Century Gothic" w:cs="Arial"/>
-          <w:sz w:val="24"/>
-          <w:szCs w:val="24"/>
-        </w:rPr>
-        <w:t>El 12 de mayo de 2010 fue cuando el negocio abrió sus puertas por primera vez</w:t>
-      </w:r>
-      <w:r>
-        <w:rPr>
-          <w:rFonts w:ascii="Century Gothic" w:hAnsi="Century Gothic" w:cs="Arial"/>
-          <w:sz w:val="24"/>
-          <w:szCs w:val="24"/>
-        </w:rPr>
-        <w:t xml:space="preserve"> por el C. Aldo de Jesús Acevedo y su esposa María de los Ángeles </w:t>
-      </w:r>
-      <w:r>
-        <w:rPr>
-          <w:rFonts w:ascii="Century Gothic" w:hAnsi="Century Gothic" w:cs="Arial"/>
-          <w:sz w:val="24"/>
-          <w:szCs w:val="24"/>
-        </w:rPr>
-        <w:t>Rodríguez</w:t>
-      </w:r>
-      <w:r>
-        <w:rPr>
-          <w:rFonts w:ascii="Century Gothic" w:hAnsi="Century Gothic" w:cs="Arial"/>
-          <w:sz w:val="24"/>
-          <w:szCs w:val="24"/>
-        </w:rPr>
-        <w:t xml:space="preserve"> Romero, pero en el transcurso de febrero de 2012 el negocio cambio de establecimiento a la dirección actual</w:t>
-      </w:r>
-      <w:r>
-        <w:rPr>
-          <w:rFonts w:ascii="Century Gothic" w:hAnsi="Century Gothic" w:cs="Arial"/>
-          <w:sz w:val="24"/>
-          <w:szCs w:val="24"/>
-        </w:rPr>
-        <w:t xml:space="preserve">, hasta el día de </w:t>
-      </w:r>
-      <w:r>
-        <w:rPr>
-          <w:rFonts w:ascii="Century Gothic" w:hAnsi="Century Gothic" w:cs="Arial"/>
-          <w:sz w:val="24"/>
-          <w:szCs w:val="24"/>
-        </w:rPr>
-        <w:t>hoy</w:t>
-      </w:r>
-      <w:r>
-        <w:rPr>
-          <w:rFonts w:ascii="Century Gothic" w:hAnsi="Century Gothic" w:cs="Arial"/>
-          <w:sz w:val="24"/>
-          <w:szCs w:val="24"/>
-        </w:rPr>
-        <w:t xml:space="preserve"> el establecimiento lleva 8 años en función.</w:t>
+        <w:pStyle w:val="Ttulo1"/>
+        <w:rPr>
+          <w:sz w:val="24"/>
+        </w:rPr>
+      </w:pPr>
+      <w:r>
+        <w:lastRenderedPageBreak/>
+        <w:t>Objetivos</w:t>
       </w:r>
     </w:p>
     <w:p>
       <w:pPr>
-        <w:spacing w:line="276" w:lineRule="auto"/>
-        <w:jc w:val="both"/>
-        <w:rPr>
-          <w:rFonts w:ascii="Century Gothic" w:hAnsi="Century Gothic" w:cs="Arial"/>
-          <w:b/>
-          <w:sz w:val="24"/>
-          <w:szCs w:val="24"/>
-        </w:rPr>
-      </w:pPr>
-      <w:r>
-        <w:rPr>
-          <w:rFonts w:ascii="Century Gothic" w:hAnsi="Century Gothic" w:cs="Arial"/>
-          <w:b/>
-          <w:sz w:val="32"/>
-          <w:szCs w:val="24"/>
-        </w:rPr>
-        <w:t>Objetivos</w:t>
-      </w:r>
-    </w:p>
-    <w:p>
-      <w:pPr>
-        <w:spacing w:line="276" w:lineRule="auto"/>
-        <w:jc w:val="both"/>
-        <w:rPr>
-          <w:rFonts w:ascii="Century Gothic" w:hAnsi="Century Gothic" w:cs="Arial"/>
-          <w:b/>
-          <w:sz w:val="28"/>
-          <w:szCs w:val="24"/>
-        </w:rPr>
-      </w:pPr>
-      <w:r>
-        <w:rPr>
-          <w:rFonts w:ascii="Century Gothic" w:hAnsi="Century Gothic" w:cs="Arial"/>
-          <w:b/>
-          <w:sz w:val="28"/>
-          <w:szCs w:val="24"/>
-        </w:rPr>
+        <w:pStyle w:val="Ttulo2"/>
+      </w:pPr>
+      <w:r>
         <w:t>Objetivo General</w:t>
       </w:r>
     </w:p>
@@ -303,22 +480,9 @@
     </w:p>
     <w:p>
       <w:pPr>
-        <w:spacing w:line="276" w:lineRule="auto"/>
-        <w:jc w:val="both"/>
-        <w:rPr>
-          <w:rFonts w:ascii="Century Gothic" w:hAnsi="Century Gothic" w:cs="Arial"/>
-          <w:b/>
-          <w:sz w:val="28"/>
-          <w:szCs w:val="24"/>
-        </w:rPr>
-      </w:pPr>
-      <w:r>
-        <w:rPr>
-          <w:rFonts w:ascii="Century Gothic" w:hAnsi="Century Gothic" w:cs="Arial"/>
-          <w:b/>
-          <w:sz w:val="28"/>
-          <w:szCs w:val="24"/>
-        </w:rPr>
+        <w:pStyle w:val="Ttulo2"/>
+      </w:pPr>
+      <w:r>
         <w:t>Objetivos específicos.</w:t>
       </w:r>
     </w:p>
@@ -468,30 +632,17 @@
     </w:p>
     <w:p>
       <w:pPr>
-        <w:spacing w:line="276" w:lineRule="auto"/>
-        <w:jc w:val="both"/>
-        <w:rPr>
-          <w:rFonts w:ascii="Century Gothic" w:hAnsi="Century Gothic" w:cs="Arial"/>
-          <w:b/>
-          <w:sz w:val="24"/>
-          <w:szCs w:val="24"/>
-        </w:rPr>
-      </w:pPr>
-      <w:r>
-        <w:rPr>
-          <w:rFonts w:ascii="Century Gothic" w:hAnsi="Century Gothic" w:cs="Arial"/>
-          <w:b/>
-          <w:sz w:val="32"/>
-          <w:szCs w:val="24"/>
-        </w:rPr>
+        <w:pStyle w:val="Ttulo1"/>
+        <w:rPr>
+          <w:sz w:val="24"/>
+        </w:rPr>
+      </w:pPr>
+      <w:r>
         <w:t>Metas</w:t>
       </w:r>
       <w:r>
         <w:rPr>
-          <w:rFonts w:ascii="Century Gothic" w:hAnsi="Century Gothic" w:cs="Arial"/>
-          <w:b/>
-          <w:sz w:val="24"/>
-          <w:szCs w:val="24"/>
+          <w:sz w:val="24"/>
         </w:rPr>
         <w:t>.</w:t>
       </w:r>
@@ -597,7 +748,6 @@
           <w:sz w:val="24"/>
           <w:szCs w:val="24"/>
         </w:rPr>
-        <w:lastRenderedPageBreak/>
         <w:t>Establecer los recursos necesarios para el desarrollo del sistema y lo que este conlleva.</w:t>
       </w:r>
     </w:p>
@@ -771,30 +921,18 @@
     </w:p>
     <w:p>
       <w:pPr>
-        <w:spacing w:line="276" w:lineRule="auto"/>
-        <w:jc w:val="both"/>
-        <w:rPr>
-          <w:rFonts w:ascii="Century Gothic" w:hAnsi="Century Gothic" w:cs="Arial"/>
-          <w:b/>
-          <w:sz w:val="24"/>
-          <w:szCs w:val="24"/>
-        </w:rPr>
-      </w:pPr>
-      <w:r>
-        <w:rPr>
-          <w:rFonts w:ascii="Century Gothic" w:hAnsi="Century Gothic" w:cs="Arial"/>
-          <w:b/>
-          <w:sz w:val="32"/>
-          <w:szCs w:val="24"/>
-        </w:rPr>
+        <w:pStyle w:val="Ttulo1"/>
+        <w:rPr>
+          <w:sz w:val="24"/>
+        </w:rPr>
+      </w:pPr>
+      <w:r>
+        <w:lastRenderedPageBreak/>
         <w:t>Problemática</w:t>
       </w:r>
       <w:r>
         <w:rPr>
-          <w:rFonts w:ascii="Century Gothic" w:hAnsi="Century Gothic" w:cs="Arial"/>
-          <w:b/>
-          <w:sz w:val="24"/>
-          <w:szCs w:val="24"/>
+          <w:sz w:val="24"/>
         </w:rPr>
         <w:t>:</w:t>
       </w:r>
@@ -901,11 +1039,27 @@
     </w:p>
     <w:p>
       <w:pPr>
+        <w:pStyle w:val="Ttulo1"/>
+        <w:rPr>
+          <w:sz w:val="24"/>
+        </w:rPr>
+      </w:pPr>
+      <w:r>
+        <w:t>Solución</w:t>
+      </w:r>
+      <w:r>
+        <w:rPr>
+          <w:sz w:val="24"/>
+        </w:rPr>
+        <w:t>.</w:t>
+      </w:r>
+    </w:p>
+    <w:p>
+      <w:pPr>
         <w:spacing w:line="276" w:lineRule="auto"/>
         <w:jc w:val="both"/>
         <w:rPr>
           <w:rFonts w:ascii="Century Gothic" w:hAnsi="Century Gothic" w:cs="Arial"/>
-          <w:b/>
           <w:sz w:val="24"/>
           <w:szCs w:val="24"/>
         </w:rPr>
@@ -913,20 +1067,10 @@
       <w:r>
         <w:rPr>
           <w:rFonts w:ascii="Century Gothic" w:hAnsi="Century Gothic" w:cs="Arial"/>
-          <w:b/>
-          <w:sz w:val="32"/>
+          <w:sz w:val="24"/>
           <w:szCs w:val="24"/>
         </w:rPr>
-        <w:t>Solución</w:t>
-      </w:r>
-      <w:r>
-        <w:rPr>
-          <w:rFonts w:ascii="Century Gothic" w:hAnsi="Century Gothic" w:cs="Arial"/>
-          <w:b/>
-          <w:sz w:val="24"/>
-          <w:szCs w:val="24"/>
-        </w:rPr>
-        <w:t>.</w:t>
+        <w:t>Como parte de la solución de la problemática observada en la micro empresa StorePhone Doctor, se recomienda la implementación de un sistema informático con el que se pueda llevar el control de los ingresos y egresos del local.</w:t>
       </w:r>
     </w:p>
     <w:p>
@@ -945,7 +1089,23 @@
           <w:sz w:val="24"/>
           <w:szCs w:val="24"/>
         </w:rPr>
-        <w:t>Como parte de la solución de la problemática observada en la micro empresa StorePhone Doctor, se recomienda la implementación de un sistema informático con el que se pueda llevar el control de los ingresos y egresos del local.</w:t>
+        <w:t xml:space="preserve">Se podrá tener acceso a un sistema de inventario, compras y ventas, así </w:t>
+      </w:r>
+      <w:r>
+        <w:rPr>
+          <w:rFonts w:ascii="Century Gothic" w:hAnsi="Century Gothic" w:cs="Arial"/>
+          <w:sz w:val="24"/>
+          <w:szCs w:val="24"/>
+        </w:rPr>
+        <w:t>mismo, tener el</w:t>
+      </w:r>
+      <w:r>
+        <w:rPr>
+          <w:rFonts w:ascii="Century Gothic" w:hAnsi="Century Gothic" w:cs="Arial"/>
+          <w:sz w:val="24"/>
+          <w:szCs w:val="24"/>
+        </w:rPr>
+        <w:t xml:space="preserve"> control de la nómina de los empleados. Se pretende diseñar una pagina web con la que se puedan realizar compras de mercancía en línea y también la realización de presupuestos.</w:t>
       </w:r>
     </w:p>
     <w:p>
@@ -964,7 +1124,7 @@
           <w:sz w:val="24"/>
           <w:szCs w:val="24"/>
         </w:rPr>
-        <w:t xml:space="preserve">Se podrá tener acceso a un sistema de inventario, compras y ventas, así </w:t>
+        <w:t xml:space="preserve">Con esto se quiere </w:t>
       </w:r>
       <w:r>
         <w:rPr>
@@ -972,15 +1132,7 @@
           <w:sz w:val="24"/>
           <w:szCs w:val="24"/>
         </w:rPr>
-        <w:t>mismo, tener el</w:t>
-      </w:r>
-      <w:r>
-        <w:rPr>
-          <w:rFonts w:ascii="Century Gothic" w:hAnsi="Century Gothic" w:cs="Arial"/>
-          <w:sz w:val="24"/>
-          <w:szCs w:val="24"/>
-        </w:rPr>
-        <w:t xml:space="preserve"> control de la nómina de los empleados. Se pretende diseñar una pagina web con la que se puedan realizar compras de mercancía en línea y también la realización de presupuestos.</w:t>
+        <w:t>poner fin a los problemas de administración que se encontraron y hacer que los procesos requeridos sean más eficientes.</w:t>
       </w:r>
     </w:p>
     <w:p>
@@ -993,55 +1145,17 @@
           <w:szCs w:val="24"/>
         </w:rPr>
       </w:pPr>
-      <w:r>
-        <w:rPr>
-          <w:rFonts w:ascii="Century Gothic" w:hAnsi="Century Gothic" w:cs="Arial"/>
-          <w:sz w:val="24"/>
-          <w:szCs w:val="24"/>
-        </w:rPr>
-        <w:lastRenderedPageBreak/>
-        <w:t xml:space="preserve">Con esto se quiere </w:t>
-      </w:r>
-      <w:r>
-        <w:rPr>
-          <w:rFonts w:ascii="Century Gothic" w:hAnsi="Century Gothic" w:cs="Arial"/>
-          <w:sz w:val="24"/>
-          <w:szCs w:val="24"/>
-        </w:rPr>
-        <w:t>poner fin a los problemas de administración que se encontraron y hacer que los procesos requeridos sean más eficientes.</w:t>
-      </w:r>
     </w:p>
     <w:p>
       <w:pPr>
-        <w:spacing w:line="276" w:lineRule="auto"/>
-        <w:jc w:val="both"/>
-        <w:rPr>
-          <w:rFonts w:ascii="Century Gothic" w:hAnsi="Century Gothic" w:cs="Arial"/>
-          <w:sz w:val="24"/>
-          <w:szCs w:val="24"/>
-        </w:rPr>
-      </w:pPr>
-    </w:p>
-    <w:p>
-      <w:pPr>
-        <w:spacing w:line="276" w:lineRule="auto"/>
-        <w:jc w:val="center"/>
-        <w:rPr>
-          <w:rFonts w:ascii="Century Gothic" w:hAnsi="Century Gothic" w:cs="Arial"/>
-          <w:b/>
-          <w:sz w:val="32"/>
-          <w:szCs w:val="24"/>
-        </w:rPr>
-      </w:pPr>
-      <w:r>
-        <w:rPr>
-          <w:rFonts w:ascii="Century Gothic" w:hAnsi="Century Gothic" w:cs="Arial"/>
-          <w:b/>
+        <w:pStyle w:val="Ttulo1"/>
+      </w:pPr>
+      <w:r>
+        <w:rPr>
           <w:noProof/>
-          <w:sz w:val="32"/>
-          <w:szCs w:val="24"/>
           <w:lang w:eastAsia="es-MX"/>
         </w:rPr>
+        <w:lastRenderedPageBreak/>
         <w:drawing>
           <wp:anchor distT="0" distB="0" distL="114300" distR="114300" simplePos="0" relativeHeight="251659264" behindDoc="0" locked="0" layoutInCell="1" allowOverlap="1">
             <wp:simplePos x="1087821" y="1671145"/>
@@ -1100,14 +1214,20 @@
         </w:drawing>
       </w:r>
       <w:r>
+        <w:t>Cronograma de Actividades</w:t>
+      </w:r>
+    </w:p>
+    <w:p>
+      <w:pPr>
+        <w:spacing w:line="276" w:lineRule="auto"/>
+        <w:jc w:val="both"/>
         <w:rPr>
           <w:rFonts w:ascii="Century Gothic" w:hAnsi="Century Gothic" w:cs="Arial"/>
           <w:b/>
           <w:sz w:val="32"/>
           <w:szCs w:val="24"/>
         </w:rPr>
-        <w:t>Cronograma de Actividades</w:t>
-      </w:r>
+      </w:pPr>
     </w:p>
     <w:p>
       <w:pPr>
@@ -1159,57 +1279,21 @@
     </w:p>
     <w:p>
       <w:pPr>
-        <w:spacing w:line="276" w:lineRule="auto"/>
-        <w:jc w:val="both"/>
-        <w:rPr>
-          <w:rFonts w:ascii="Century Gothic" w:hAnsi="Century Gothic" w:cs="Arial"/>
-          <w:b/>
-          <w:sz w:val="32"/>
-          <w:szCs w:val="24"/>
-        </w:rPr>
-      </w:pPr>
+        <w:pStyle w:val="Ttulo1"/>
+      </w:pPr>
+      <w:r>
+        <w:t>Estudio de factibilidad.</w:t>
+      </w:r>
     </w:p>
     <w:p>
       <w:pPr>
-        <w:spacing w:line="276" w:lineRule="auto"/>
-        <w:jc w:val="both"/>
-        <w:rPr>
-          <w:rFonts w:ascii="Century Gothic" w:hAnsi="Century Gothic" w:cs="Arial"/>
-          <w:b/>
-          <w:sz w:val="32"/>
-          <w:szCs w:val="24"/>
-        </w:rPr>
-      </w:pPr>
-      <w:r>
-        <w:rPr>
-          <w:rFonts w:ascii="Century Gothic" w:hAnsi="Century Gothic" w:cs="Arial"/>
-          <w:b/>
-          <w:sz w:val="32"/>
-          <w:szCs w:val="24"/>
-        </w:rPr>
-        <w:lastRenderedPageBreak/>
-        <w:t>Estudio de factibilidad.</w:t>
-      </w:r>
-    </w:p>
-    <w:p>
-      <w:pPr>
-        <w:pStyle w:val="Ttulo6"/>
-        <w:spacing w:line="276" w:lineRule="auto"/>
-        <w:jc w:val="both"/>
-        <w:rPr>
-          <w:rFonts w:ascii="Century Gothic" w:hAnsi="Century Gothic"/>
-          <w:sz w:val="28"/>
-        </w:rPr>
-      </w:pPr>
-      <w:bookmarkStart w:id="0" w:name="_Toc511756830"/>
-      <w:r>
-        <w:rPr>
-          <w:rFonts w:ascii="Century Gothic" w:hAnsi="Century Gothic"/>
-          <w:sz w:val="28"/>
-        </w:rPr>
+        <w:pStyle w:val="Ttulo2"/>
+      </w:pPr>
+      <w:bookmarkStart w:id="1" w:name="_Toc511756830"/>
+      <w:r>
         <w:t>Técnica</w:t>
       </w:r>
-      <w:bookmarkEnd w:id="0"/>
+      <w:bookmarkEnd w:id="1"/>
     </w:p>
     <w:p>
       <w:pPr>
@@ -1235,66 +1319,37 @@
     </w:p>
     <w:p>
       <w:pPr>
-        <w:pStyle w:val="Ttulo6"/>
-        <w:spacing w:line="276" w:lineRule="auto"/>
-        <w:jc w:val="both"/>
-        <w:rPr>
-          <w:rFonts w:ascii="Century Gothic" w:hAnsi="Century Gothic"/>
-          <w:sz w:val="28"/>
-        </w:rPr>
-      </w:pPr>
-      <w:bookmarkStart w:id="1" w:name="_Toc511756831"/>
-      <w:r>
-        <w:rPr>
-          <w:rFonts w:ascii="Century Gothic" w:hAnsi="Century Gothic"/>
-          <w:sz w:val="28"/>
-        </w:rPr>
+        <w:pStyle w:val="Ttulo2"/>
+      </w:pPr>
+      <w:bookmarkStart w:id="2" w:name="_Toc511756831"/>
+      <w:r>
+        <w:lastRenderedPageBreak/>
         <w:t>Económica</w:t>
       </w:r>
-      <w:bookmarkEnd w:id="1"/>
-      <w:r>
-        <w:rPr>
-          <w:rFonts w:ascii="Century Gothic" w:hAnsi="Century Gothic"/>
-          <w:sz w:val="28"/>
-        </w:rPr>
+      <w:bookmarkEnd w:id="2"/>
+      <w:r>
         <w:t xml:space="preserve"> </w:t>
       </w:r>
     </w:p>
     <w:p>
       <w:pPr>
-        <w:pStyle w:val="Ttulo4"/>
-        <w:spacing w:line="276" w:lineRule="auto"/>
-        <w:jc w:val="both"/>
-        <w:rPr>
-          <w:rFonts w:ascii="Century Gothic" w:hAnsi="Century Gothic"/>
-        </w:rPr>
-      </w:pPr>
-      <w:bookmarkStart w:id="2" w:name="_Toc511756817"/>
-      <w:r>
-        <w:rPr>
-          <w:rFonts w:ascii="Century Gothic" w:hAnsi="Century Gothic"/>
-        </w:rPr>
+        <w:pStyle w:val="Ttulo3"/>
+      </w:pPr>
+      <w:bookmarkStart w:id="3" w:name="_Toc511756817"/>
+      <w:r>
         <w:t>Requerimientos de desarrollo.</w:t>
       </w:r>
-      <w:bookmarkEnd w:id="2"/>
+      <w:bookmarkEnd w:id="3"/>
     </w:p>
     <w:p>
       <w:pPr>
-        <w:pStyle w:val="Ttulo5"/>
-        <w:spacing w:line="276" w:lineRule="auto"/>
-        <w:jc w:val="both"/>
-        <w:rPr>
-          <w:rFonts w:ascii="Century Gothic" w:hAnsi="Century Gothic"/>
-        </w:rPr>
-      </w:pPr>
-      <w:bookmarkStart w:id="3" w:name="_Toc511756818"/>
-      <w:r>
-        <w:rPr>
-          <w:rFonts w:ascii="Century Gothic" w:hAnsi="Century Gothic"/>
-        </w:rPr>
+        <w:pStyle w:val="Ttulo4"/>
+      </w:pPr>
+      <w:bookmarkStart w:id="4" w:name="_Toc511756818"/>
+      <w:r>
         <w:t>Software</w:t>
       </w:r>
-      <w:bookmarkEnd w:id="3"/>
+      <w:bookmarkEnd w:id="4"/>
     </w:p>
     <w:p>
       <w:pPr>
@@ -1494,20 +1549,12 @@
     <w:p>
       <w:pPr>
         <w:pStyle w:val="Ttulo4"/>
-        <w:spacing w:line="276" w:lineRule="auto"/>
-        <w:jc w:val="both"/>
-        <w:rPr>
-          <w:rFonts w:ascii="Century Gothic" w:hAnsi="Century Gothic"/>
-        </w:rPr>
-      </w:pPr>
-      <w:bookmarkStart w:id="4" w:name="_Toc511756819"/>
-      <w:r>
-        <w:rPr>
-          <w:rFonts w:ascii="Century Gothic" w:hAnsi="Century Gothic"/>
-        </w:rPr>
+      </w:pPr>
+      <w:bookmarkStart w:id="5" w:name="_Toc511756819"/>
+      <w:r>
         <w:t>Hardware</w:t>
       </w:r>
-      <w:bookmarkEnd w:id="4"/>
+      <w:bookmarkEnd w:id="5"/>
     </w:p>
     <w:p>
       <w:pPr>
@@ -1704,40 +1751,21 @@
     </w:p>
     <w:p>
       <w:pPr>
-        <w:spacing w:line="276" w:lineRule="auto"/>
-        <w:jc w:val="both"/>
-        <w:rPr>
-          <w:rFonts w:ascii="Century Gothic" w:eastAsiaTheme="majorEastAsia" w:hAnsi="Century Gothic" w:cstheme="majorBidi"/>
-          <w:b/>
-          <w:i/>
+        <w:pStyle w:val="Ttulo3"/>
+        <w:rPr>
           <w:color w:val="000000" w:themeColor="text1"/>
-          <w:sz w:val="24"/>
-        </w:rPr>
-      </w:pPr>
-      <w:r>
-        <w:rPr>
-          <w:rFonts w:ascii="Century Gothic" w:hAnsi="Century Gothic"/>
-          <w:b/>
-          <w:i/>
-          <w:sz w:val="24"/>
-        </w:rPr>
+        </w:rPr>
+      </w:pPr>
+      <w:r>
         <w:lastRenderedPageBreak/>
         <w:t>Requerimientos de instalación.</w:t>
       </w:r>
     </w:p>
     <w:p>
       <w:pPr>
-        <w:pStyle w:val="Ttulo5"/>
-        <w:spacing w:line="276" w:lineRule="auto"/>
-        <w:jc w:val="both"/>
-        <w:rPr>
-          <w:rFonts w:ascii="Century Gothic" w:hAnsi="Century Gothic"/>
-        </w:rPr>
-      </w:pPr>
-      <w:r>
-        <w:rPr>
-          <w:rFonts w:ascii="Century Gothic" w:hAnsi="Century Gothic"/>
-        </w:rPr>
+        <w:pStyle w:val="Ttulo4"/>
+      </w:pPr>
+      <w:r>
         <w:t>Software</w:t>
       </w:r>
     </w:p>
@@ -1823,17 +1851,9 @@
     </w:p>
     <w:p>
       <w:pPr>
-        <w:pStyle w:val="Ttulo5"/>
-        <w:spacing w:line="276" w:lineRule="auto"/>
-        <w:jc w:val="both"/>
-        <w:rPr>
-          <w:rFonts w:ascii="Century Gothic" w:hAnsi="Century Gothic"/>
-        </w:rPr>
-      </w:pPr>
-      <w:r>
-        <w:rPr>
-          <w:rFonts w:ascii="Century Gothic" w:hAnsi="Century Gothic"/>
-        </w:rPr>
+        <w:pStyle w:val="Ttulo4"/>
+      </w:pPr>
+      <w:r>
         <w:t>Hardware</w:t>
       </w:r>
     </w:p>
@@ -1947,17 +1967,9 @@
     </w:p>
     <w:p>
       <w:pPr>
-        <w:pStyle w:val="Ttulo5"/>
-        <w:spacing w:line="276" w:lineRule="auto"/>
-        <w:jc w:val="both"/>
-        <w:rPr>
-          <w:rFonts w:ascii="Century Gothic" w:hAnsi="Century Gothic"/>
-        </w:rPr>
-      </w:pPr>
-      <w:r>
-        <w:rPr>
-          <w:rFonts w:ascii="Century Gothic" w:hAnsi="Century Gothic"/>
-        </w:rPr>
+        <w:pStyle w:val="Ttulo4"/>
+      </w:pPr>
+      <w:r>
         <w:t>Personal</w:t>
       </w:r>
     </w:p>
@@ -1985,21 +1997,13 @@
     </w:p>
     <w:p>
       <w:pPr>
-        <w:pStyle w:val="Ttulo6"/>
-        <w:spacing w:line="276" w:lineRule="auto"/>
-        <w:jc w:val="both"/>
-        <w:rPr>
-          <w:rFonts w:ascii="Century Gothic" w:hAnsi="Century Gothic"/>
-        </w:rPr>
-      </w:pPr>
-      <w:bookmarkStart w:id="5" w:name="_Toc511756832"/>
-      <w:r>
-        <w:rPr>
-          <w:rFonts w:ascii="Century Gothic" w:hAnsi="Century Gothic"/>
-        </w:rPr>
+        <w:pStyle w:val="Ttulo2"/>
+      </w:pPr>
+      <w:bookmarkStart w:id="6" w:name="_Toc511756832"/>
+      <w:r>
         <w:t>Operativa</w:t>
       </w:r>
-      <w:bookmarkEnd w:id="5"/>
+      <w:bookmarkEnd w:id="6"/>
     </w:p>
     <w:p>
       <w:pPr>
@@ -2043,19 +2047,9 @@
     </w:p>
     <w:p>
       <w:pPr>
-        <w:spacing w:line="276" w:lineRule="auto"/>
-        <w:rPr>
-          <w:rFonts w:ascii="Century Gothic" w:hAnsi="Century Gothic"/>
-          <w:b/>
-          <w:sz w:val="28"/>
-        </w:rPr>
-      </w:pPr>
-      <w:r>
-        <w:rPr>
-          <w:rFonts w:ascii="Century Gothic" w:hAnsi="Century Gothic"/>
-          <w:b/>
-          <w:sz w:val="28"/>
-        </w:rPr>
+        <w:pStyle w:val="Ttulo1"/>
+      </w:pPr>
+      <w:r>
         <w:lastRenderedPageBreak/>
         <w:t>Análisis Costo – Beneficio</w:t>
       </w:r>
@@ -2080,6 +2074,13 @@
           <w:rFonts w:ascii="Century Gothic" w:hAnsi="Century Gothic"/>
           <w:sz w:val="24"/>
         </w:rPr>
+        <w:t xml:space="preserve">El análisis costo – beneficio, </w:t>
+      </w:r>
+      <w:r>
+        <w:rPr>
+          <w:rFonts w:ascii="Century Gothic" w:hAnsi="Century Gothic"/>
+          <w:sz w:val="24"/>
+        </w:rPr>
         <w:t xml:space="preserve">es una herramienta financiera que mide la relación entre los costos y beneficios asociados a un proyecto de inversión con el fin de evaluar </w:t>
       </w:r>
       <w:r>
@@ -2088,6 +2089,22 @@
           <w:sz w:val="24"/>
         </w:rPr>
         <w:t xml:space="preserve">su rentabilidad. </w:t>
+      </w:r>
+    </w:p>
+    <w:p>
+      <w:pPr>
+        <w:spacing w:line="276" w:lineRule="auto"/>
+        <w:rPr>
+          <w:rFonts w:ascii="Century Gothic" w:hAnsi="Century Gothic"/>
+          <w:sz w:val="24"/>
+        </w:rPr>
+      </w:pPr>
+      <w:r>
+        <w:rPr>
+          <w:rFonts w:ascii="Century Gothic" w:hAnsi="Century Gothic"/>
+          <w:sz w:val="24"/>
+        </w:rPr>
+        <w:t>A continuación, se presenta dicho análisis aplicado a este proyecto:</w:t>
       </w:r>
     </w:p>
     <w:tbl>
@@ -3020,62 +3037,25 @@
     </w:p>
     <w:p>
       <w:pPr>
-        <w:spacing w:line="276" w:lineRule="auto"/>
-        <w:rPr>
-          <w:rFonts w:ascii="Century Gothic" w:hAnsi="Century Gothic"/>
-          <w:b/>
-          <w:sz w:val="32"/>
-        </w:rPr>
-      </w:pPr>
-      <w:r>
-        <w:rPr>
-          <w:rFonts w:ascii="Century Gothic" w:hAnsi="Century Gothic"/>
-          <w:b/>
-          <w:sz w:val="32"/>
-        </w:rPr>
+        <w:pStyle w:val="Ttulo1"/>
+      </w:pPr>
+      <w:r>
         <w:t>Diseño.</w:t>
       </w:r>
     </w:p>
     <w:p>
       <w:pPr>
-        <w:spacing w:line="276" w:lineRule="auto"/>
-        <w:rPr>
-          <w:rFonts w:ascii="Century Gothic" w:hAnsi="Century Gothic"/>
-          <w:b/>
-          <w:sz w:val="28"/>
-        </w:rPr>
-      </w:pPr>
-      <w:r>
-        <w:rPr>
-          <w:rFonts w:ascii="Century Gothic" w:hAnsi="Century Gothic"/>
-          <w:b/>
-          <w:sz w:val="28"/>
-        </w:rPr>
+        <w:pStyle w:val="Ttulo2"/>
+      </w:pPr>
+      <w:r>
         <w:t>Software</w:t>
       </w:r>
     </w:p>
     <w:p>
       <w:pPr>
-        <w:pStyle w:val="Prrafodelista"/>
-        <w:numPr>
-          <w:ilvl w:val="0"/>
-          <w:numId w:val="12"/>
-        </w:numPr>
-        <w:spacing w:line="276" w:lineRule="auto"/>
-        <w:rPr>
-          <w:rFonts w:ascii="Century Gothic" w:hAnsi="Century Gothic"/>
-          <w:b/>
-          <w:i/>
-          <w:sz w:val="24"/>
-        </w:rPr>
-      </w:pPr>
-      <w:r>
-        <w:rPr>
-          <w:rFonts w:ascii="Century Gothic" w:hAnsi="Century Gothic"/>
-          <w:b/>
-          <w:i/>
-          <w:sz w:val="24"/>
-        </w:rPr>
+        <w:pStyle w:val="Ttulo3"/>
+      </w:pPr>
+      <w:r>
         <w:t>Página web:</w:t>
       </w:r>
     </w:p>
@@ -3139,31 +3119,14 @@
           <w:rFonts w:ascii="Century Gothic" w:hAnsi="Century Gothic"/>
           <w:sz w:val="24"/>
         </w:rPr>
-        <w:t>JavaScript</w:t>
+        <w:t>PHP</w:t>
       </w:r>
     </w:p>
     <w:p>
       <w:pPr>
-        <w:pStyle w:val="Prrafodelista"/>
-        <w:numPr>
-          <w:ilvl w:val="0"/>
-          <w:numId w:val="12"/>
-        </w:numPr>
-        <w:spacing w:line="276" w:lineRule="auto"/>
-        <w:rPr>
-          <w:rFonts w:ascii="Century Gothic" w:hAnsi="Century Gothic"/>
-          <w:b/>
-          <w:i/>
-          <w:sz w:val="24"/>
-        </w:rPr>
-      </w:pPr>
-      <w:r>
-        <w:rPr>
-          <w:rFonts w:ascii="Century Gothic" w:hAnsi="Century Gothic"/>
-          <w:b/>
-          <w:i/>
-          <w:sz w:val="24"/>
-        </w:rPr>
+        <w:pStyle w:val="Ttulo3"/>
+      </w:pPr>
+      <w:r>
         <w:t>Sistema de escritorio:</w:t>
       </w:r>
     </w:p>
@@ -3203,23 +3166,19 @@
           <w:sz w:val="24"/>
         </w:rPr>
       </w:pPr>
+      <w:proofErr w:type="spellStart"/>
       <w:r>
         <w:rPr>
           <w:rFonts w:ascii="Century Gothic" w:hAnsi="Century Gothic"/>
           <w:sz w:val="24"/>
         </w:rPr>
-        <w:t>MySQL</w:t>
-      </w:r>
+        <w:t>MariaDB</w:t>
+      </w:r>
+      <w:proofErr w:type="spellEnd"/>
     </w:p>
     <w:p>
       <w:pPr>
-        <w:spacing w:line="276" w:lineRule="auto"/>
-        <w:jc w:val="center"/>
-        <w:rPr>
-          <w:rFonts w:ascii="Century Gothic" w:hAnsi="Century Gothic"/>
-          <w:b/>
-          <w:sz w:val="28"/>
-        </w:rPr>
+        <w:pStyle w:val="Ttulo2"/>
       </w:pPr>
       <w:r>
         <w:rPr>
@@ -3278,48 +3237,32 @@
         </w:drawing>
       </w:r>
       <w:r>
+        <w:t>Modelo relacional de la base de datos StorePhone</w:t>
+      </w:r>
+    </w:p>
+    <w:p>
+      <w:pPr>
+        <w:spacing w:line="276" w:lineRule="auto"/>
         <w:rPr>
           <w:rFonts w:ascii="Century Gothic" w:hAnsi="Century Gothic"/>
           <w:b/>
           <w:sz w:val="28"/>
         </w:rPr>
-        <w:t>Modelo relacional de la base de datos StorePhone</w:t>
-      </w:r>
-    </w:p>
-    <w:p>
-      <w:pPr>
-        <w:spacing w:line="276" w:lineRule="auto"/>
+      </w:pPr>
+      <w:r>
         <w:rPr>
           <w:rFonts w:ascii="Century Gothic" w:hAnsi="Century Gothic"/>
           <w:b/>
           <w:sz w:val="28"/>
         </w:rPr>
-      </w:pPr>
-      <w:r>
-        <w:rPr>
-          <w:rFonts w:ascii="Century Gothic" w:hAnsi="Century Gothic"/>
-          <w:b/>
-          <w:sz w:val="28"/>
-        </w:rPr>
         <w:br w:type="page"/>
       </w:r>
     </w:p>
     <w:p>
       <w:pPr>
-        <w:spacing w:line="276" w:lineRule="auto"/>
-        <w:jc w:val="center"/>
-        <w:rPr>
-          <w:rFonts w:ascii="Century Gothic" w:hAnsi="Century Gothic"/>
-          <w:b/>
-          <w:sz w:val="28"/>
-        </w:rPr>
-      </w:pPr>
-      <w:r>
-        <w:rPr>
-          <w:rFonts w:ascii="Century Gothic" w:hAnsi="Century Gothic"/>
-          <w:b/>
-          <w:sz w:val="28"/>
-        </w:rPr>
+        <w:pStyle w:val="Ttulo2"/>
+      </w:pPr>
+      <w:r>
         <w:lastRenderedPageBreak/>
         <w:t>Modelo E-R de la base datos StorePhone</w:t>
       </w:r>
@@ -3458,25 +3401,12 @@
           <w:docGrid w:linePitch="360"/>
         </w:sectPr>
       </w:pPr>
-      <w:bookmarkStart w:id="6" w:name="_GoBack"/>
-      <w:bookmarkEnd w:id="6"/>
     </w:p>
     <w:p>
       <w:pPr>
-        <w:spacing w:line="276" w:lineRule="auto"/>
-        <w:jc w:val="center"/>
-        <w:rPr>
-          <w:rFonts w:ascii="Century Gothic" w:hAnsi="Century Gothic"/>
-          <w:b/>
-          <w:sz w:val="28"/>
-        </w:rPr>
-      </w:pPr>
-      <w:r>
-        <w:rPr>
-          <w:rFonts w:ascii="Century Gothic" w:hAnsi="Century Gothic"/>
-          <w:b/>
-          <w:sz w:val="28"/>
-        </w:rPr>
+        <w:pStyle w:val="Ttulo1"/>
+      </w:pPr>
+      <w:r>
         <w:lastRenderedPageBreak/>
         <w:t>Diccionario de datos</w:t>
       </w:r>
@@ -5541,15 +5471,23 @@
           <w:rFonts w:ascii="Century Gothic" w:hAnsi="Century Gothic"/>
           <w:sz w:val="28"/>
         </w:rPr>
-        <w:t xml:space="preserve"> compuesta por las siguientes tablas: </w:t>
+        <w:t xml:space="preserve"> compue</w:t>
       </w:r>
       <w:r>
         <w:rPr>
           <w:rFonts w:ascii="Century Gothic" w:hAnsi="Century Gothic"/>
           <w:sz w:val="28"/>
         </w:rPr>
-        <w:br/>
-      </w:r>
+        <w:t xml:space="preserve">sta por las siguientes tablas: </w:t>
+      </w:r>
+    </w:p>
+    <w:p>
+      <w:pPr>
+        <w:rPr>
+          <w:rFonts w:ascii="Century Gothic" w:hAnsi="Century Gothic"/>
+          <w:sz w:val="28"/>
+        </w:rPr>
+      </w:pPr>
       <w:r>
         <w:rPr>
           <w:rFonts w:ascii="Century Gothic" w:hAnsi="Century Gothic"/>
@@ -5563,7 +5501,21 @@
           <w:rFonts w:ascii="Century Gothic" w:hAnsi="Century Gothic"/>
           <w:sz w:val="28"/>
         </w:rPr>
-        <w:t>: En esta tabla se llevara un registro tipo bitácora de los servicios que se realicen en la empresa.</w:t>
+        <w:t xml:space="preserve">: En esta tabla se </w:t>
+      </w:r>
+      <w:r>
+        <w:rPr>
+          <w:rFonts w:ascii="Century Gothic" w:hAnsi="Century Gothic"/>
+          <w:sz w:val="28"/>
+        </w:rPr>
+        <w:t>llevará</w:t>
+      </w:r>
+      <w:r>
+        <w:rPr>
+          <w:rFonts w:ascii="Century Gothic" w:hAnsi="Century Gothic"/>
+          <w:sz w:val="28"/>
+        </w:rPr>
+        <w:t xml:space="preserve"> un registro tipo bitácora de los servicios que se realicen en la empresa.</w:t>
       </w:r>
     </w:p>
     <w:p>
@@ -13174,7 +13126,7 @@
             </wp:anchor>
           </w:drawing>
         </mc:Choice>
-        <mc:Fallback xmlns:cx2="http://schemas.microsoft.com/office/drawing/2015/10/21/chartex" xmlns:cx3="http://schemas.microsoft.com/office/drawing/2016/5/9/chartex" xmlns:cx4="http://schemas.microsoft.com/office/drawing/2016/5/10/chartex" xmlns:cx5="http://schemas.microsoft.com/office/drawing/2016/5/11/chartex" xmlns:cx6="http://schemas.microsoft.com/office/drawing/2016/5/12/chartex" xmlns:cx7="http://schemas.microsoft.com/office/drawing/2016/5/13/chartex" xmlns:cx8="http://schemas.microsoft.com/office/drawing/2016/5/14/chartex" xmlns:aink="http://schemas.microsoft.com/office/drawing/2016/ink" xmlns:am3d="http://schemas.microsoft.com/office/drawing/2017/model3d" xmlns:w16cid="http://schemas.microsoft.com/office/word/2016/wordml/cid">
+        <mc:Fallback xmlns:w16cid="http://schemas.microsoft.com/office/word/2016/wordml/cid" xmlns:am3d="http://schemas.microsoft.com/office/drawing/2017/model3d" xmlns:aink="http://schemas.microsoft.com/office/drawing/2016/ink" xmlns:cx8="http://schemas.microsoft.com/office/drawing/2016/5/14/chartex" xmlns:cx7="http://schemas.microsoft.com/office/drawing/2016/5/13/chartex" xmlns:cx6="http://schemas.microsoft.com/office/drawing/2016/5/12/chartex" xmlns:cx5="http://schemas.microsoft.com/office/drawing/2016/5/11/chartex" xmlns:cx4="http://schemas.microsoft.com/office/drawing/2016/5/10/chartex" xmlns:cx3="http://schemas.microsoft.com/office/drawing/2016/5/9/chartex" xmlns:cx2="http://schemas.microsoft.com/office/drawing/2015/10/21/chartex">
           <w:pict>
             <v:rect w14:anchorId="2277F1B4" id="Rectángulo 4" o:spid="_x0000_s1026" style="position:absolute;margin-left:18.5pt;margin-top:-35.45pt;width:13.4pt;height:850.4pt;z-index:251662336;visibility:visible;mso-wrap-style:square;mso-width-percent:0;mso-height-percent:0;mso-wrap-distance-left:9pt;mso-wrap-distance-top:0;mso-wrap-distance-right:9pt;mso-wrap-distance-bottom:0;mso-position-horizontal:absolute;mso-position-horizontal-relative:right-margin-area;mso-position-vertical:absolute;mso-position-vertical-relative:text;mso-width-percent:0;mso-height-percent:0;mso-width-relative:margin;mso-height-relative:margin;v-text-anchor:middle" o:gfxdata="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" fillcolor="white [3212]" strokecolor="#0070c0" strokeweight="1pt">
               <w10:wrap anchorx="margin"/>
@@ -13259,7 +13211,7 @@
             </wp:anchor>
           </w:drawing>
         </mc:Choice>
-        <mc:Fallback xmlns:cx2="http://schemas.microsoft.com/office/drawing/2015/10/21/chartex" xmlns:cx3="http://schemas.microsoft.com/office/drawing/2016/5/9/chartex" xmlns:cx4="http://schemas.microsoft.com/office/drawing/2016/5/10/chartex" xmlns:cx5="http://schemas.microsoft.com/office/drawing/2016/5/11/chartex" xmlns:cx6="http://schemas.microsoft.com/office/drawing/2016/5/12/chartex" xmlns:cx7="http://schemas.microsoft.com/office/drawing/2016/5/13/chartex" xmlns:cx8="http://schemas.microsoft.com/office/drawing/2016/5/14/chartex" xmlns:aink="http://schemas.microsoft.com/office/drawing/2016/ink" xmlns:am3d="http://schemas.microsoft.com/office/drawing/2017/model3d" xmlns:w16cid="http://schemas.microsoft.com/office/word/2016/wordml/cid">
+        <mc:Fallback xmlns:w16cid="http://schemas.microsoft.com/office/word/2016/wordml/cid" xmlns:am3d="http://schemas.microsoft.com/office/drawing/2017/model3d" xmlns:aink="http://schemas.microsoft.com/office/drawing/2016/ink" xmlns:cx8="http://schemas.microsoft.com/office/drawing/2016/5/14/chartex" xmlns:cx7="http://schemas.microsoft.com/office/drawing/2016/5/13/chartex" xmlns:cx6="http://schemas.microsoft.com/office/drawing/2016/5/12/chartex" xmlns:cx5="http://schemas.microsoft.com/office/drawing/2016/5/11/chartex" xmlns:cx4="http://schemas.microsoft.com/office/drawing/2016/5/10/chartex" xmlns:cx3="http://schemas.microsoft.com/office/drawing/2016/5/9/chartex" xmlns:cx2="http://schemas.microsoft.com/office/drawing/2015/10/21/chartex">
           <w:pict>
             <v:rect w14:anchorId="299B45A7" id="Rectángulo 3" o:spid="_x0000_s1026" style="position:absolute;margin-left:51.05pt;margin-top:-68.85pt;width:13.4pt;height:850.4pt;z-index:251660288;visibility:visible;mso-wrap-style:square;mso-width-percent:0;mso-height-percent:0;mso-wrap-distance-left:9pt;mso-wrap-distance-top:0;mso-wrap-distance-right:9pt;mso-wrap-distance-bottom:0;mso-position-horizontal:absolute;mso-position-horizontal-relative:left-margin-area;mso-position-vertical:absolute;mso-position-vertical-relative:text;mso-width-percent:0;mso-height-percent:0;mso-width-relative:margin;mso-height-relative:margin;v-text-anchor:middle" o:gfxdata="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" fillcolor="white [3212]" strokecolor="#0070c0" strokeweight="1pt">
               <w10:wrap anchorx="margin"/>
@@ -15411,6 +15363,71 @@
     <w:name w:val="Normal"/>
     <w:qFormat/>
   </w:style>
+  <w:style w:type="paragraph" w:styleId="Ttulo1">
+    <w:name w:val="heading 1"/>
+    <w:basedOn w:val="Normal"/>
+    <w:next w:val="Normal"/>
+    <w:link w:val="Ttulo1Car"/>
+    <w:uiPriority w:val="9"/>
+    <w:qFormat/>
+    <w:rsid w:val="00E2628D"/>
+    <w:pPr>
+      <w:keepNext/>
+      <w:keepLines/>
+      <w:spacing w:before="240" w:after="0"/>
+      <w:outlineLvl w:val="0"/>
+    </w:pPr>
+    <w:rPr>
+      <w:rFonts w:asciiTheme="majorHAnsi" w:eastAsiaTheme="majorEastAsia" w:hAnsiTheme="majorHAnsi" w:cstheme="majorBidi"/>
+      <w:color w:val="2E74B5" w:themeColor="accent1" w:themeShade="BF"/>
+      <w:sz w:val="32"/>
+      <w:szCs w:val="32"/>
+    </w:rPr>
+  </w:style>
+  <w:style w:type="paragraph" w:styleId="Ttulo2">
+    <w:name w:val="heading 2"/>
+    <w:basedOn w:val="Normal"/>
+    <w:next w:val="Normal"/>
+    <w:link w:val="Ttulo2Car"/>
+    <w:uiPriority w:val="9"/>
+    <w:unhideWhenUsed/>
+    <w:qFormat/>
+    <w:rsid w:val="00E2628D"/>
+    <w:pPr>
+      <w:keepNext/>
+      <w:keepLines/>
+      <w:spacing w:before="40" w:after="0"/>
+      <w:outlineLvl w:val="1"/>
+    </w:pPr>
+    <w:rPr>
+      <w:rFonts w:asciiTheme="majorHAnsi" w:eastAsiaTheme="majorEastAsia" w:hAnsiTheme="majorHAnsi" w:cstheme="majorBidi"/>
+      <w:color w:val="2E74B5" w:themeColor="accent1" w:themeShade="BF"/>
+      <w:sz w:val="26"/>
+      <w:szCs w:val="26"/>
+    </w:rPr>
+  </w:style>
+  <w:style w:type="paragraph" w:styleId="Ttulo3">
+    <w:name w:val="heading 3"/>
+    <w:basedOn w:val="Normal"/>
+    <w:next w:val="Normal"/>
+    <w:link w:val="Ttulo3Car"/>
+    <w:uiPriority w:val="9"/>
+    <w:unhideWhenUsed/>
+    <w:qFormat/>
+    <w:rsid w:val="00E2628D"/>
+    <w:pPr>
+      <w:keepNext/>
+      <w:keepLines/>
+      <w:spacing w:before="40" w:after="0"/>
+      <w:outlineLvl w:val="2"/>
+    </w:pPr>
+    <w:rPr>
+      <w:rFonts w:asciiTheme="majorHAnsi" w:eastAsiaTheme="majorEastAsia" w:hAnsiTheme="majorHAnsi" w:cstheme="majorBidi"/>
+      <w:color w:val="1F4D78" w:themeColor="accent1" w:themeShade="7F"/>
+      <w:sz w:val="24"/>
+      <w:szCs w:val="24"/>
+    </w:rPr>
+  </w:style>
   <w:style w:type="paragraph" w:styleId="Ttulo4">
     <w:name w:val="heading 4"/>
     <w:basedOn w:val="Normal"/>
@@ -15709,6 +15726,45 @@
       </w:tcPr>
     </w:tblStylePr>
   </w:style>
+  <w:style w:type="character" w:customStyle="1" w:styleId="Ttulo1Car">
+    <w:name w:val="Título 1 Car"/>
+    <w:basedOn w:val="Fuentedeprrafopredeter"/>
+    <w:link w:val="Ttulo1"/>
+    <w:uiPriority w:val="9"/>
+    <w:rsid w:val="00E2628D"/>
+    <w:rPr>
+      <w:rFonts w:asciiTheme="majorHAnsi" w:eastAsiaTheme="majorEastAsia" w:hAnsiTheme="majorHAnsi" w:cstheme="majorBidi"/>
+      <w:color w:val="2E74B5" w:themeColor="accent1" w:themeShade="BF"/>
+      <w:sz w:val="32"/>
+      <w:szCs w:val="32"/>
+    </w:rPr>
+  </w:style>
+  <w:style w:type="character" w:customStyle="1" w:styleId="Ttulo2Car">
+    <w:name w:val="Título 2 Car"/>
+    <w:basedOn w:val="Fuentedeprrafopredeter"/>
+    <w:link w:val="Ttulo2"/>
+    <w:uiPriority w:val="9"/>
+    <w:rsid w:val="00E2628D"/>
+    <w:rPr>
+      <w:rFonts w:asciiTheme="majorHAnsi" w:eastAsiaTheme="majorEastAsia" w:hAnsiTheme="majorHAnsi" w:cstheme="majorBidi"/>
+      <w:color w:val="2E74B5" w:themeColor="accent1" w:themeShade="BF"/>
+      <w:sz w:val="26"/>
+      <w:szCs w:val="26"/>
+    </w:rPr>
+  </w:style>
+  <w:style w:type="character" w:customStyle="1" w:styleId="Ttulo3Car">
+    <w:name w:val="Título 3 Car"/>
+    <w:basedOn w:val="Fuentedeprrafopredeter"/>
+    <w:link w:val="Ttulo3"/>
+    <w:uiPriority w:val="9"/>
+    <w:rsid w:val="00E2628D"/>
+    <w:rPr>
+      <w:rFonts w:asciiTheme="majorHAnsi" w:eastAsiaTheme="majorEastAsia" w:hAnsiTheme="majorHAnsi" w:cstheme="majorBidi"/>
+      <w:color w:val="1F4D78" w:themeColor="accent1" w:themeShade="7F"/>
+      <w:sz w:val="24"/>
+      <w:szCs w:val="24"/>
+    </w:rPr>
+  </w:style>
 </w:styles>
 </file>
 
@@ -15978,7 +16034,7 @@
 </file>
 
 <file path=customXml/itemProps1.xml><?xml version="1.0" encoding="utf-8"?>
-<ds:datastoreItem xmlns:ds="http://schemas.openxmlformats.org/officeDocument/2006/customXml" ds:itemID="{14B96C97-7F1B-4CB4-BBAF-BD2271A39934}">
+<ds:datastoreItem xmlns:ds="http://schemas.openxmlformats.org/officeDocument/2006/customXml" ds:itemID="{50B0116B-C85F-45E5-86B3-07B96206299E}">
   <ds:schemaRefs>
     <ds:schemaRef ds:uri="http://schemas.openxmlformats.org/officeDocument/2006/bibliography"/>
   </ds:schemaRefs>

</xml_diff>